<commit_message>
reword presentation & screen shots
</commit_message>
<xml_diff>
--- a/2. User Stories & use case diagrams/3. La page des tâches/La page des tâches.docx
+++ b/2. User Stories & use case diagrams/3. La page des tâches/La page des tâches.docx
@@ -236,14 +236,149 @@
     </w:p>
     <w:p>
       <w:pPr>
-        <w:ind w:left="709" w:hanging="283"/>
-        <w:rPr>
-          <w:rFonts w:cstheme="minorHAnsi"/>
-        </w:rPr>
-      </w:pPr>
-    </w:p>
-    <w:p>
-      <w:pPr>
+        <w:spacing w:after="0" w:line="240" w:lineRule="auto"/>
+        <w:ind w:left="709" w:hanging="283"/>
+        <w:rPr>
+          <w:rFonts w:cstheme="minorHAnsi"/>
+        </w:rPr>
+      </w:pPr>
+    </w:p>
+    <w:p>
+      <w:pPr>
+        <w:pStyle w:val="Paragraphedeliste"/>
+        <w:numPr>
+          <w:ilvl w:val="0"/>
+          <w:numId w:val="1"/>
+        </w:numPr>
+        <w:spacing w:line="240" w:lineRule="auto"/>
+        <w:rPr>
+          <w:rFonts w:cstheme="minorHAnsi"/>
+        </w:rPr>
+      </w:pPr>
+      <w:r>
+        <w:rPr>
+          <w:rFonts w:cstheme="minorHAnsi"/>
+        </w:rPr>
+        <w:t>Scénario : L'utilisateur enregistré d</w:t>
+      </w:r>
+      <w:r>
+        <w:rPr>
+          <w:rFonts w:cstheme="minorHAnsi"/>
+        </w:rPr>
+        <w:t>evrait</w:t>
+      </w:r>
+      <w:r>
+        <w:rPr>
+          <w:rFonts w:cstheme="minorHAnsi"/>
+        </w:rPr>
+        <w:t xml:space="preserve"> pouvoir télécharger une pièce jointe.</w:t>
+      </w:r>
+    </w:p>
+    <w:p>
+      <w:pPr>
+        <w:spacing w:after="0" w:line="240" w:lineRule="auto"/>
+        <w:ind w:left="426"/>
+        <w:rPr>
+          <w:rFonts w:cstheme="minorHAnsi"/>
+        </w:rPr>
+      </w:pPr>
+      <w:r>
+        <w:rPr>
+          <w:rFonts w:cstheme="minorHAnsi"/>
+          <w:b/>
+        </w:rPr>
+        <w:t>Etant donné que</w:t>
+      </w:r>
+      <w:r>
+        <w:rPr>
+          <w:rFonts w:cstheme="minorHAnsi"/>
+        </w:rPr>
+        <w:t xml:space="preserve"> je suis sur la page de tâches</w:t>
+      </w:r>
+    </w:p>
+    <w:p>
+      <w:pPr>
+        <w:spacing w:after="0" w:line="240" w:lineRule="auto"/>
+        <w:ind w:left="426"/>
+        <w:rPr>
+          <w:rFonts w:cstheme="minorHAnsi"/>
+        </w:rPr>
+      </w:pPr>
+      <w:r>
+        <w:rPr>
+          <w:rFonts w:cstheme="minorHAnsi"/>
+          <w:b/>
+        </w:rPr>
+        <w:t>Lorsque</w:t>
+      </w:r>
+      <w:r>
+        <w:rPr>
+          <w:rFonts w:cstheme="minorHAnsi"/>
+        </w:rPr>
+        <w:t xml:space="preserve"> </w:t>
+      </w:r>
+      <w:r>
+        <w:rPr>
+          <w:rFonts w:cstheme="minorHAnsi"/>
+        </w:rPr>
+        <w:t>Je clique sur l'icône d</w:t>
+      </w:r>
+      <w:r>
+        <w:rPr>
+          <w:rFonts w:cstheme="minorHAnsi"/>
+        </w:rPr>
+        <w:t>u trombone d'un de mes messages</w:t>
+      </w:r>
+    </w:p>
+    <w:p>
+      <w:pPr>
+        <w:spacing w:after="0" w:line="240" w:lineRule="auto"/>
+        <w:ind w:left="426"/>
+        <w:rPr>
+          <w:rFonts w:cstheme="minorHAnsi"/>
+        </w:rPr>
+      </w:pPr>
+      <w:r>
+        <w:rPr>
+          <w:rFonts w:cstheme="minorHAnsi"/>
+          <w:b/>
+        </w:rPr>
+        <w:t>Alors</w:t>
+      </w:r>
+      <w:r>
+        <w:rPr>
+          <w:rFonts w:cstheme="minorHAnsi"/>
+        </w:rPr>
+        <w:t xml:space="preserve"> l</w:t>
+      </w:r>
+      <w:r>
+        <w:rPr>
+          <w:rFonts w:cstheme="minorHAnsi"/>
+        </w:rPr>
+        <w:t xml:space="preserve">a </w:t>
+      </w:r>
+      <w:r>
+        <w:rPr>
+          <w:rFonts w:cstheme="minorHAnsi"/>
+        </w:rPr>
+        <w:t>pièce jointe</w:t>
+      </w:r>
+      <w:r>
+        <w:rPr>
+          <w:rFonts w:cstheme="minorHAnsi"/>
+        </w:rPr>
+        <w:t xml:space="preserve"> devrait être téléchargé sur mon ordinateur</w:t>
+      </w:r>
+      <w:r>
+        <w:rPr>
+          <w:rFonts w:cstheme="minorHAnsi"/>
+        </w:rPr>
+        <w:t>.</w:t>
+      </w:r>
+    </w:p>
+    <w:p>
+      <w:pPr>
+        <w:spacing w:after="0" w:line="240" w:lineRule="auto"/>
         <w:ind w:left="709" w:hanging="283"/>
         <w:rPr>
           <w:rFonts w:cstheme="minorHAnsi"/>
@@ -268,6 +403,8 @@
         </w:rPr>
         <w:t>Modifier</w:t>
       </w:r>
+      <w:bookmarkStart w:id="0" w:name="_GoBack"/>
+      <w:bookmarkEnd w:id="0"/>
     </w:p>
     <w:p>
       <w:pPr>
@@ -577,81 +714,152 @@
           <w:ilvl w:val="0"/>
           <w:numId w:val="13"/>
         </w:numPr>
-        <w:ind w:left="709" w:hanging="283"/>
-        <w:rPr>
-          <w:rFonts w:cstheme="minorHAnsi"/>
-        </w:rPr>
-      </w:pPr>
-      <w:r>
-        <w:rPr>
-          <w:rFonts w:cstheme="minorHAnsi"/>
-        </w:rPr>
-        <w:t xml:space="preserve">Scénario : </w:t>
-      </w:r>
-      <w:r>
-        <w:rPr>
-          <w:rFonts w:cstheme="minorHAnsi"/>
-        </w:rPr>
-        <w:t>Un enseignant</w:t>
-      </w:r>
-      <w:r>
-        <w:rPr>
-          <w:rFonts w:cstheme="minorHAnsi"/>
-        </w:rPr>
-        <w:t xml:space="preserve"> enregistré devrait être capable de modifier une tâche</w:t>
-      </w:r>
-      <w:r>
-        <w:rPr>
-          <w:rStyle w:val="notion-enable-hover"/>
-          <w:i/>
-          <w:iCs/>
-          <w:sz w:val="18"/>
-        </w:rPr>
-        <w:t>.</w:t>
-      </w:r>
-    </w:p>
-    <w:p>
-      <w:pPr>
-        <w:spacing w:after="0" w:line="240" w:lineRule="auto"/>
-        <w:ind w:left="709" w:hanging="283"/>
-        <w:rPr>
-          <w:rFonts w:cstheme="minorHAnsi"/>
-        </w:rPr>
-      </w:pPr>
-      <w:r>
-        <w:rPr>
-          <w:rFonts w:cstheme="minorHAnsi"/>
-          <w:b/>
-        </w:rPr>
-        <w:t>Etant donné que</w:t>
-      </w:r>
-      <w:r>
-        <w:rPr>
-          <w:rFonts w:cstheme="minorHAnsi"/>
-        </w:rPr>
-        <w:t xml:space="preserve"> Je suis sur la page des tâches et </w:t>
-      </w:r>
-      <w:r>
-        <w:rPr>
-          <w:rFonts w:cstheme="minorHAnsi"/>
-        </w:rPr>
-        <w:t>je clique sur l'icône d'édition (le stylo)</w:t>
-      </w:r>
-    </w:p>
-    <w:p>
-      <w:pPr>
-        <w:spacing w:after="0" w:line="240" w:lineRule="auto"/>
-        <w:ind w:left="709" w:hanging="283"/>
-        <w:rPr>
-          <w:rFonts w:cstheme="minorHAnsi"/>
-        </w:rPr>
-      </w:pPr>
-      <w:r>
-        <w:rPr>
-          <w:rFonts w:cstheme="minorHAnsi"/>
-          <w:b/>
-        </w:rPr>
-        <w:t>Lorsque</w:t>
+        <w:spacing w:after="0" w:line="360" w:lineRule="auto"/>
+        <w:rPr>
+          <w:rFonts w:cstheme="minorHAnsi"/>
+        </w:rPr>
+      </w:pPr>
+      <w:r>
+        <w:rPr>
+          <w:rFonts w:cstheme="minorHAnsi"/>
+        </w:rPr>
+        <w:t xml:space="preserve">Scénario : Un élève enregistré devrait pouvoir </w:t>
+      </w:r>
+      <w:r>
+        <w:rPr>
+          <w:rFonts w:cstheme="minorHAnsi"/>
+        </w:rPr>
+        <w:t>ajouter</w:t>
+      </w:r>
+      <w:r>
+        <w:rPr>
+          <w:rFonts w:cstheme="minorHAnsi"/>
+        </w:rPr>
+        <w:t xml:space="preserve"> une pièce jointe pour l'enseignant.</w:t>
+      </w:r>
+    </w:p>
+    <w:p>
+      <w:pPr>
+        <w:spacing w:after="0" w:line="240" w:lineRule="auto"/>
+        <w:ind w:left="709" w:hanging="283"/>
+        <w:rPr>
+          <w:rFonts w:cstheme="minorHAnsi"/>
+        </w:rPr>
+      </w:pPr>
+      <w:r>
+        <w:rPr>
+          <w:rFonts w:cstheme="minorHAnsi"/>
+          <w:b/>
+        </w:rPr>
+        <w:t>Étant donné que</w:t>
+      </w:r>
+      <w:r>
+        <w:rPr>
+          <w:rFonts w:cstheme="minorHAnsi"/>
+        </w:rPr>
+        <w:t xml:space="preserve"> je </w:t>
+      </w:r>
+      <w:r>
+        <w:rPr>
+          <w:rFonts w:cstheme="minorHAnsi"/>
+        </w:rPr>
+        <w:t xml:space="preserve">suis </w:t>
+      </w:r>
+      <w:r>
+        <w:rPr>
+          <w:rFonts w:cstheme="minorHAnsi"/>
+        </w:rPr>
+        <w:t>sur la page de la tâche et la modale de la tâche est ouverte</w:t>
+      </w:r>
+    </w:p>
+    <w:p>
+      <w:pPr>
+        <w:spacing w:after="0" w:line="240" w:lineRule="auto"/>
+        <w:ind w:left="709" w:hanging="283"/>
+        <w:rPr>
+          <w:rFonts w:cstheme="minorHAnsi"/>
+        </w:rPr>
+      </w:pPr>
+      <w:r>
+        <w:rPr>
+          <w:rFonts w:cstheme="minorHAnsi"/>
+          <w:b/>
+        </w:rPr>
+        <w:t xml:space="preserve">Lorsque </w:t>
+      </w:r>
+      <w:r>
+        <w:rPr>
+          <w:rFonts w:cstheme="minorHAnsi"/>
+        </w:rPr>
+        <w:t>je clique sur l'icône du trombone</w:t>
+      </w:r>
+    </w:p>
+    <w:p>
+      <w:pPr>
+        <w:spacing w:after="0" w:line="240" w:lineRule="auto"/>
+        <w:ind w:left="709" w:hanging="283"/>
+        <w:rPr>
+          <w:rFonts w:cstheme="minorHAnsi"/>
+        </w:rPr>
+      </w:pPr>
+      <w:r>
+        <w:rPr>
+          <w:rFonts w:cstheme="minorHAnsi"/>
+          <w:b/>
+        </w:rPr>
+        <w:t xml:space="preserve">Et </w:t>
+      </w:r>
+      <w:r>
+        <w:rPr>
+          <w:rFonts w:cstheme="minorHAnsi"/>
+        </w:rPr>
+        <w:t xml:space="preserve">je choisis le fichier à </w:t>
+      </w:r>
+      <w:r>
+        <w:rPr>
+          <w:rFonts w:cstheme="minorHAnsi"/>
+        </w:rPr>
+        <w:t>ajouter</w:t>
+      </w:r>
+    </w:p>
+    <w:p>
+      <w:pPr>
+        <w:spacing w:after="0" w:line="240" w:lineRule="auto"/>
+        <w:ind w:left="709" w:hanging="283"/>
+        <w:rPr>
+          <w:rFonts w:cstheme="minorHAnsi"/>
+        </w:rPr>
+      </w:pPr>
+      <w:r>
+        <w:rPr>
+          <w:rFonts w:cstheme="minorHAnsi"/>
+          <w:b/>
+        </w:rPr>
+        <w:t>Alors</w:t>
+      </w:r>
+      <w:r>
+        <w:rPr>
+          <w:rFonts w:cstheme="minorHAnsi"/>
+        </w:rPr>
+        <w:t xml:space="preserve"> l</w:t>
+      </w:r>
+      <w:r>
+        <w:rPr>
+          <w:rFonts w:cstheme="minorHAnsi"/>
+        </w:rPr>
+        <w:t xml:space="preserve">e fichier </w:t>
+      </w:r>
+      <w:r>
+        <w:rPr>
+          <w:rFonts w:cstheme="minorHAnsi"/>
+        </w:rPr>
+        <w:t>devrait</w:t>
+      </w:r>
+      <w:r>
+        <w:rPr>
+          <w:rFonts w:cstheme="minorHAnsi"/>
+        </w:rPr>
+        <w:t xml:space="preserve"> être enregistré dans la tâche correspondante</w:t>
       </w:r>
       <w:r>
         <w:rPr>
@@ -663,87 +871,10 @@
         <w:rPr>
           <w:rFonts w:cstheme="minorHAnsi"/>
         </w:rPr>
-        <w:t xml:space="preserve">la modale </w:t>
-      </w:r>
-      <w:r>
-        <w:rPr>
-          <w:rFonts w:cstheme="minorHAnsi"/>
-        </w:rPr>
         <w:t xml:space="preserve">pour </w:t>
       </w:r>
       <w:r>
-        <w:rPr>
-          <w:rFonts w:cstheme="minorHAnsi"/>
-        </w:rPr>
-        <w:t xml:space="preserve">la tâche </w:t>
-      </w:r>
-      <w:r>
-        <w:rPr>
-          <w:rFonts w:cstheme="minorHAnsi"/>
-        </w:rPr>
-        <w:t>est ouverte</w:t>
-      </w:r>
-    </w:p>
-    <w:p>
-      <w:pPr>
-        <w:spacing w:after="0" w:line="240" w:lineRule="auto"/>
-        <w:ind w:left="709" w:hanging="283"/>
-        <w:rPr>
-          <w:rFonts w:cstheme="minorHAnsi"/>
-        </w:rPr>
-      </w:pPr>
-      <w:r>
-        <w:rPr>
-          <w:rFonts w:cstheme="minorHAnsi"/>
-          <w:b/>
-        </w:rPr>
-        <w:t xml:space="preserve">ET </w:t>
-      </w:r>
-      <w:r>
-        <w:rPr>
-          <w:rFonts w:cstheme="minorHAnsi"/>
-        </w:rPr>
-        <w:t>Je modifie les détails dans le formulaire et je clique sur « confirmer »</w:t>
-      </w:r>
-    </w:p>
-    <w:p>
-      <w:pPr>
-        <w:spacing w:after="0" w:line="240" w:lineRule="auto"/>
-        <w:ind w:left="709" w:hanging="283"/>
-        <w:rPr>
-          <w:rFonts w:cstheme="minorHAnsi"/>
-        </w:rPr>
-      </w:pPr>
-      <w:r>
-        <w:rPr>
-          <w:rFonts w:cstheme="minorHAnsi"/>
-          <w:b/>
-        </w:rPr>
-        <w:t>Alors</w:t>
-      </w:r>
-      <w:r>
-        <w:rPr>
-          <w:rFonts w:cstheme="minorHAnsi"/>
-        </w:rPr>
-        <w:t xml:space="preserve"> </w:t>
-      </w:r>
-      <w:r>
-        <w:rPr>
-          <w:rFonts w:cstheme="minorHAnsi"/>
-        </w:rPr>
-        <w:t>les nouveaux détails sont enregistrés</w:t>
-      </w:r>
-      <w:r>
-        <w:rPr>
-          <w:rFonts w:cstheme="minorHAnsi"/>
-        </w:rPr>
-        <w:t xml:space="preserve"> et une notification est envoyée à l'élève concerné (le cas échéant)</w:t>
-      </w:r>
-      <w:r>
-        <w:rPr>
-          <w:rFonts w:cstheme="minorHAnsi"/>
-        </w:rPr>
-        <w:t>.</w:t>
+        <w:t>l'enseignant.</w:t>
       </w:r>
     </w:p>
     <w:p>
@@ -771,6 +902,201 @@
         <w:rPr>
           <w:rFonts w:cstheme="minorHAnsi"/>
         </w:rPr>
+        <w:t xml:space="preserve">Scénario : </w:t>
+      </w:r>
+      <w:r>
+        <w:rPr>
+          <w:rFonts w:cstheme="minorHAnsi"/>
+        </w:rPr>
+        <w:t>Un enseignant</w:t>
+      </w:r>
+      <w:r>
+        <w:rPr>
+          <w:rFonts w:cstheme="minorHAnsi"/>
+        </w:rPr>
+        <w:t xml:space="preserve"> enregistré devrait être capable de modifier une tâche</w:t>
+      </w:r>
+      <w:r>
+        <w:rPr>
+          <w:rStyle w:val="notion-enable-hover"/>
+          <w:i/>
+          <w:iCs/>
+          <w:sz w:val="18"/>
+        </w:rPr>
+        <w:t>.</w:t>
+      </w:r>
+    </w:p>
+    <w:p>
+      <w:pPr>
+        <w:spacing w:after="0" w:line="240" w:lineRule="auto"/>
+        <w:ind w:left="709" w:hanging="283"/>
+        <w:rPr>
+          <w:rFonts w:cstheme="minorHAnsi"/>
+        </w:rPr>
+      </w:pPr>
+      <w:r>
+        <w:rPr>
+          <w:rFonts w:cstheme="minorHAnsi"/>
+          <w:b/>
+        </w:rPr>
+        <w:t>Etant donné que</w:t>
+      </w:r>
+      <w:r>
+        <w:rPr>
+          <w:rFonts w:cstheme="minorHAnsi"/>
+        </w:rPr>
+        <w:t xml:space="preserve"> Je suis sur la page des tâches et </w:t>
+      </w:r>
+      <w:r>
+        <w:rPr>
+          <w:rFonts w:cstheme="minorHAnsi"/>
+        </w:rPr>
+        <w:t>je clique sur l'icône d'édition (le stylo)</w:t>
+      </w:r>
+    </w:p>
+    <w:p>
+      <w:pPr>
+        <w:spacing w:after="0" w:line="240" w:lineRule="auto"/>
+        <w:ind w:left="709" w:hanging="283"/>
+        <w:rPr>
+          <w:rFonts w:cstheme="minorHAnsi"/>
+        </w:rPr>
+      </w:pPr>
+      <w:r>
+        <w:rPr>
+          <w:rFonts w:cstheme="minorHAnsi"/>
+          <w:b/>
+        </w:rPr>
+        <w:t>Lorsque</w:t>
+      </w:r>
+      <w:r>
+        <w:rPr>
+          <w:rFonts w:cstheme="minorHAnsi"/>
+        </w:rPr>
+        <w:t xml:space="preserve"> </w:t>
+      </w:r>
+      <w:r>
+        <w:rPr>
+          <w:rFonts w:cstheme="minorHAnsi"/>
+        </w:rPr>
+        <w:t xml:space="preserve">la modale </w:t>
+      </w:r>
+      <w:r>
+        <w:rPr>
+          <w:rFonts w:cstheme="minorHAnsi"/>
+        </w:rPr>
+        <w:t xml:space="preserve">pour </w:t>
+      </w:r>
+      <w:r>
+        <w:rPr>
+          <w:rFonts w:cstheme="minorHAnsi"/>
+        </w:rPr>
+        <w:t xml:space="preserve">la tâche </w:t>
+      </w:r>
+      <w:r>
+        <w:rPr>
+          <w:rFonts w:cstheme="minorHAnsi"/>
+        </w:rPr>
+        <w:t>est ouverte</w:t>
+      </w:r>
+    </w:p>
+    <w:p>
+      <w:pPr>
+        <w:spacing w:after="0" w:line="240" w:lineRule="auto"/>
+        <w:ind w:left="709" w:hanging="283"/>
+        <w:rPr>
+          <w:rFonts w:cstheme="minorHAnsi"/>
+        </w:rPr>
+      </w:pPr>
+      <w:r>
+        <w:rPr>
+          <w:rFonts w:cstheme="minorHAnsi"/>
+          <w:b/>
+        </w:rPr>
+        <w:t xml:space="preserve">ET </w:t>
+      </w:r>
+      <w:r>
+        <w:rPr>
+          <w:rFonts w:cstheme="minorHAnsi"/>
+        </w:rPr>
+        <w:t>Je modifie les détails dans le formulaire et je clique sur « confirmer »</w:t>
+      </w:r>
+    </w:p>
+    <w:p>
+      <w:pPr>
+        <w:spacing w:after="0" w:line="240" w:lineRule="auto"/>
+        <w:ind w:left="709" w:hanging="283"/>
+        <w:rPr>
+          <w:rFonts w:cstheme="minorHAnsi"/>
+        </w:rPr>
+      </w:pPr>
+      <w:r>
+        <w:rPr>
+          <w:rFonts w:cstheme="minorHAnsi"/>
+          <w:b/>
+        </w:rPr>
+        <w:t>Alors</w:t>
+      </w:r>
+      <w:r>
+        <w:rPr>
+          <w:rFonts w:cstheme="minorHAnsi"/>
+        </w:rPr>
+        <w:t xml:space="preserve"> </w:t>
+      </w:r>
+      <w:r>
+        <w:rPr>
+          <w:rFonts w:cstheme="minorHAnsi"/>
+        </w:rPr>
+        <w:t>les nouveaux détails sont enregistrés</w:t>
+      </w:r>
+      <w:r>
+        <w:rPr>
+          <w:rFonts w:cstheme="minorHAnsi"/>
+        </w:rPr>
+        <w:t xml:space="preserve"> et une notification est envoyée à l'élève concerné (le cas échéant)</w:t>
+      </w:r>
+      <w:r>
+        <w:rPr>
+          <w:rFonts w:cstheme="minorHAnsi"/>
+        </w:rPr>
+        <w:t>.</w:t>
+      </w:r>
+    </w:p>
+    <w:p>
+      <w:pPr>
+        <w:spacing w:after="0" w:line="240" w:lineRule="auto"/>
+        <w:ind w:left="709" w:hanging="283"/>
+        <w:rPr>
+          <w:rFonts w:cstheme="minorHAnsi"/>
+        </w:rPr>
+      </w:pPr>
+    </w:p>
+    <w:p>
+      <w:pPr>
+        <w:spacing w:after="0" w:line="240" w:lineRule="auto"/>
+        <w:ind w:left="709" w:hanging="283"/>
+        <w:rPr>
+          <w:rFonts w:cstheme="minorHAnsi"/>
+        </w:rPr>
+      </w:pPr>
+    </w:p>
+    <w:p>
+      <w:pPr>
+        <w:pStyle w:val="Paragraphedeliste"/>
+        <w:numPr>
+          <w:ilvl w:val="0"/>
+          <w:numId w:val="13"/>
+        </w:numPr>
+        <w:ind w:left="709" w:hanging="283"/>
+        <w:rPr>
+          <w:rFonts w:cstheme="minorHAnsi"/>
+        </w:rPr>
+      </w:pPr>
+      <w:r>
+        <w:rPr>
+          <w:rFonts w:cstheme="minorHAnsi"/>
+        </w:rPr>
+        <w:lastRenderedPageBreak/>
         <w:t>Scénario : L'utilisateur enregistré devrait pouvoir annuler une modification de tâche.</w:t>
       </w:r>
     </w:p>
@@ -924,34 +1250,6 @@
     <w:p>
       <w:pPr>
         <w:spacing w:after="0" w:line="240" w:lineRule="auto"/>
-        <w:ind w:left="709" w:hanging="283"/>
-        <w:rPr>
-          <w:rFonts w:cstheme="minorHAnsi"/>
-        </w:rPr>
-      </w:pPr>
-    </w:p>
-    <w:p>
-      <w:pPr>
-        <w:spacing w:after="0" w:line="240" w:lineRule="auto"/>
-        <w:ind w:left="709" w:hanging="283"/>
-        <w:rPr>
-          <w:rFonts w:cstheme="minorHAnsi"/>
-        </w:rPr>
-      </w:pPr>
-    </w:p>
-    <w:p>
-      <w:pPr>
-        <w:spacing w:after="0" w:line="240" w:lineRule="auto"/>
-        <w:ind w:left="709" w:hanging="283"/>
-        <w:rPr>
-          <w:rFonts w:cstheme="minorHAnsi"/>
-        </w:rPr>
-      </w:pPr>
-    </w:p>
-    <w:p>
-      <w:pPr>
-        <w:spacing w:after="0" w:line="240" w:lineRule="auto"/>
-        <w:ind w:left="709" w:hanging="283"/>
         <w:rPr>
           <w:rFonts w:cstheme="minorHAnsi"/>
         </w:rPr>
@@ -973,7 +1271,6 @@
           <w:sz w:val="28"/>
           <w:u w:val="single"/>
         </w:rPr>
-        <w:lastRenderedPageBreak/>
         <w:t>Créer</w:t>
       </w:r>
     </w:p>
@@ -1365,7 +1662,25 @@
         <w:rPr>
           <w:rFonts w:cstheme="minorHAnsi"/>
         </w:rPr>
-        <w:t>Je remplis le formulaire (noms de participants, nom de tâche, date limite, time, description)</w:t>
+        <w:t>Je remplis le formulaire (noms de participants, nom de tâche, date limite, time, description</w:t>
+      </w:r>
+      <w:r>
+        <w:rPr>
+          <w:rFonts w:cstheme="minorHAnsi"/>
+        </w:rPr>
+        <w:t xml:space="preserve">, </w:t>
+      </w:r>
+      <w:r>
+        <w:rPr>
+          <w:rFonts w:cstheme="minorHAnsi"/>
+        </w:rPr>
+        <w:t>pièce jointe</w:t>
+      </w:r>
+      <w:r>
+        <w:rPr>
+          <w:rFonts w:cstheme="minorHAnsi"/>
+        </w:rPr>
+        <w:t>)</w:t>
       </w:r>
     </w:p>
     <w:p>
@@ -1620,6 +1935,54 @@
     </w:p>
     <w:p>
       <w:pPr>
+        <w:ind w:left="709" w:hanging="283"/>
+        <w:rPr>
+          <w:rFonts w:cstheme="minorHAnsi"/>
+        </w:rPr>
+      </w:pPr>
+    </w:p>
+    <w:p>
+      <w:pPr>
+        <w:ind w:left="709" w:hanging="283"/>
+        <w:rPr>
+          <w:rFonts w:cstheme="minorHAnsi"/>
+        </w:rPr>
+      </w:pPr>
+    </w:p>
+    <w:p>
+      <w:pPr>
+        <w:ind w:left="709" w:hanging="283"/>
+        <w:rPr>
+          <w:rFonts w:cstheme="minorHAnsi"/>
+        </w:rPr>
+      </w:pPr>
+    </w:p>
+    <w:p>
+      <w:pPr>
+        <w:ind w:left="709" w:hanging="283"/>
+        <w:rPr>
+          <w:rFonts w:cstheme="minorHAnsi"/>
+        </w:rPr>
+      </w:pPr>
+    </w:p>
+    <w:p>
+      <w:pPr>
+        <w:ind w:left="709" w:hanging="283"/>
+        <w:rPr>
+          <w:rFonts w:cstheme="minorHAnsi"/>
+        </w:rPr>
+      </w:pPr>
+    </w:p>
+    <w:p>
+      <w:pPr>
+        <w:ind w:left="709" w:hanging="283"/>
+        <w:rPr>
+          <w:rFonts w:cstheme="minorHAnsi"/>
+        </w:rPr>
+      </w:pPr>
+    </w:p>
+    <w:p>
+      <w:pPr>
         <w:spacing w:after="0" w:line="360" w:lineRule="auto"/>
         <w:rPr>
           <w:rFonts w:cstheme="minorHAnsi"/>
@@ -1635,6 +1998,7 @@
           <w:sz w:val="28"/>
           <w:u w:val="single"/>
         </w:rPr>
+        <w:lastRenderedPageBreak/>
         <w:t>Supprimer</w:t>
       </w:r>
     </w:p>
@@ -2022,7 +2386,6 @@
         <w:rPr>
           <w:rFonts w:cstheme="minorHAnsi"/>
         </w:rPr>
-        <w:lastRenderedPageBreak/>
         <w:t>Scénario : Un enseignant enregistré devrait pouvoir supprimer une</w:t>
       </w:r>
       <w:r>
@@ -2167,7 +2530,6 @@
         </w:rPr>
         <w:t xml:space="preserve"> </w:t>
       </w:r>
-      <w:bookmarkStart w:id="0" w:name="_GoBack"/>
       <w:r>
         <w:rPr>
           <w:rFonts w:cstheme="minorHAnsi"/>
@@ -2190,14 +2552,7 @@
         <w:rPr>
           <w:rFonts w:cstheme="minorHAnsi"/>
         </w:rPr>
-        <w:t xml:space="preserve"> et une notification est envoyée à l'élève concerné</w:t>
-      </w:r>
-      <w:bookmarkEnd w:id="0"/>
-      <w:r>
-        <w:rPr>
-          <w:rFonts w:cstheme="minorHAnsi"/>
-        </w:rPr>
-        <w:t>.</w:t>
+        <w:t xml:space="preserve"> et une notification est envoyée à l'élève concerné.</w:t>
       </w:r>
     </w:p>
     <w:p>
@@ -2665,7 +3020,7 @@
                 <w:bCs/>
                 <w:noProof/>
               </w:rPr>
-              <w:t>1</w:t>
+              <w:t>3</w:t>
             </w:r>
             <w:r>
               <w:rPr>
@@ -4275,6 +4630,95 @@
     </w:lvl>
   </w:abstractNum>
   <w:abstractNum w:abstractNumId="17" w15:restartNumberingAfterBreak="0">
+    <w:nsid w:val="6DE3659A"/>
+    <w:multiLevelType w:val="hybridMultilevel"/>
+    <w:tmpl w:val="C11A9194"/>
+    <w:lvl w:ilvl="0" w:tplc="7FF68182">
+      <w:start w:val="1"/>
+      <w:numFmt w:val="decimal"/>
+      <w:lvlText w:val="%1."/>
+      <w:lvlJc w:val="left"/>
+      <w:pPr>
+        <w:ind w:left="786" w:hanging="360"/>
+      </w:pPr>
+      <w:rPr>
+        <w:rFonts w:hint="default"/>
+      </w:rPr>
+    </w:lvl>
+    <w:lvl w:ilvl="1" w:tplc="040C0019" w:tentative="1">
+      <w:start w:val="1"/>
+      <w:numFmt w:val="lowerLetter"/>
+      <w:lvlText w:val="%2."/>
+      <w:lvlJc w:val="left"/>
+      <w:pPr>
+        <w:ind w:left="1506" w:hanging="360"/>
+      </w:pPr>
+    </w:lvl>
+    <w:lvl w:ilvl="2" w:tplc="040C001B" w:tentative="1">
+      <w:start w:val="1"/>
+      <w:numFmt w:val="lowerRoman"/>
+      <w:lvlText w:val="%3."/>
+      <w:lvlJc w:val="right"/>
+      <w:pPr>
+        <w:ind w:left="2226" w:hanging="180"/>
+      </w:pPr>
+    </w:lvl>
+    <w:lvl w:ilvl="3" w:tplc="040C000F" w:tentative="1">
+      <w:start w:val="1"/>
+      <w:numFmt w:val="decimal"/>
+      <w:lvlText w:val="%4."/>
+      <w:lvlJc w:val="left"/>
+      <w:pPr>
+        <w:ind w:left="2946" w:hanging="360"/>
+      </w:pPr>
+    </w:lvl>
+    <w:lvl w:ilvl="4" w:tplc="040C0019" w:tentative="1">
+      <w:start w:val="1"/>
+      <w:numFmt w:val="lowerLetter"/>
+      <w:lvlText w:val="%5."/>
+      <w:lvlJc w:val="left"/>
+      <w:pPr>
+        <w:ind w:left="3666" w:hanging="360"/>
+      </w:pPr>
+    </w:lvl>
+    <w:lvl w:ilvl="5" w:tplc="040C001B" w:tentative="1">
+      <w:start w:val="1"/>
+      <w:numFmt w:val="lowerRoman"/>
+      <w:lvlText w:val="%6."/>
+      <w:lvlJc w:val="right"/>
+      <w:pPr>
+        <w:ind w:left="4386" w:hanging="180"/>
+      </w:pPr>
+    </w:lvl>
+    <w:lvl w:ilvl="6" w:tplc="040C000F" w:tentative="1">
+      <w:start w:val="1"/>
+      <w:numFmt w:val="decimal"/>
+      <w:lvlText w:val="%7."/>
+      <w:lvlJc w:val="left"/>
+      <w:pPr>
+        <w:ind w:left="5106" w:hanging="360"/>
+      </w:pPr>
+    </w:lvl>
+    <w:lvl w:ilvl="7" w:tplc="040C0019" w:tentative="1">
+      <w:start w:val="1"/>
+      <w:numFmt w:val="lowerLetter"/>
+      <w:lvlText w:val="%8."/>
+      <w:lvlJc w:val="left"/>
+      <w:pPr>
+        <w:ind w:left="5826" w:hanging="360"/>
+      </w:pPr>
+    </w:lvl>
+    <w:lvl w:ilvl="8" w:tplc="040C001B" w:tentative="1">
+      <w:start w:val="1"/>
+      <w:numFmt w:val="lowerRoman"/>
+      <w:lvlText w:val="%9."/>
+      <w:lvlJc w:val="right"/>
+      <w:pPr>
+        <w:ind w:left="6546" w:hanging="180"/>
+      </w:pPr>
+    </w:lvl>
+  </w:abstractNum>
+  <w:abstractNum w:abstractNumId="18" w15:restartNumberingAfterBreak="0">
     <w:nsid w:val="73CF2675"/>
     <w:multiLevelType w:val="hybridMultilevel"/>
     <w:tmpl w:val="97FAF444"/>
@@ -4363,7 +4807,7 @@
       </w:pPr>
     </w:lvl>
   </w:abstractNum>
-  <w:abstractNum w:abstractNumId="18" w15:restartNumberingAfterBreak="0">
+  <w:abstractNum w:abstractNumId="19" w15:restartNumberingAfterBreak="0">
     <w:nsid w:val="76CF2854"/>
     <w:multiLevelType w:val="hybridMultilevel"/>
     <w:tmpl w:val="623E47FC"/>
@@ -4452,7 +4896,7 @@
       </w:pPr>
     </w:lvl>
   </w:abstractNum>
-  <w:abstractNum w:abstractNumId="19" w15:restartNumberingAfterBreak="0">
+  <w:abstractNum w:abstractNumId="20" w15:restartNumberingAfterBreak="0">
     <w:nsid w:val="76FE3CA5"/>
     <w:multiLevelType w:val="hybridMultilevel"/>
     <w:tmpl w:val="CA325572"/>
@@ -4551,10 +4995,10 @@
     <w:abstractNumId w:val="10"/>
   </w:num>
   <w:num w:numId="4">
-    <w:abstractNumId w:val="18"/>
+    <w:abstractNumId w:val="19"/>
   </w:num>
   <w:num w:numId="5">
-    <w:abstractNumId w:val="17"/>
+    <w:abstractNumId w:val="18"/>
   </w:num>
   <w:num w:numId="6">
     <w:abstractNumId w:val="15"/>
@@ -4563,7 +5007,7 @@
     <w:abstractNumId w:val="2"/>
   </w:num>
   <w:num w:numId="8">
-    <w:abstractNumId w:val="19"/>
+    <w:abstractNumId w:val="20"/>
   </w:num>
   <w:num w:numId="9">
     <w:abstractNumId w:val="5"/>
@@ -4600,6 +5044,9 @@
   </w:num>
   <w:num w:numId="20">
     <w:abstractNumId w:val="14"/>
+  </w:num>
+  <w:num w:numId="21">
+    <w:abstractNumId w:val="17"/>
   </w:num>
 </w:numbering>
 </file>
@@ -5355,7 +5802,7 @@
 </file>
 
 <file path=customXml/itemProps1.xml><?xml version="1.0" encoding="utf-8"?>
-<ds:datastoreItem xmlns:ds="http://schemas.openxmlformats.org/officeDocument/2006/customXml" ds:itemID="{57D77879-D8A0-46E6-B1C3-0BD0FA44FFCC}">
+<ds:datastoreItem xmlns:ds="http://schemas.openxmlformats.org/officeDocument/2006/customXml" ds:itemID="{5CB3F8EA-7B71-48F5-9EA8-F7AA6CA26067}">
   <ds:schemaRefs>
     <ds:schemaRef ds:uri="http://schemas.openxmlformats.org/officeDocument/2006/bibliography"/>
   </ds:schemaRefs>

</xml_diff>